<commit_message>
remember to log-transform the data before taking p-values for lab 12!
</commit_message>
<xml_diff>
--- a/classes/stats2015/Lab12.docx
+++ b/classes/stats2015/Lab12.docx
@@ -673,7 +673,55 @@
           <w:sz w:val="24"/>
           <w:szCs w:val="24"/>
         </w:rPr>
-        <w:t xml:space="preserve">simple linear model and </w:t>
+        <w:t xml:space="preserve">simple linear model </w:t>
+      </w:r>
+      <w:r>
+        <w:rPr>
+          <w:rFonts w:cs="Arial"/>
+          <w:sz w:val="24"/>
+          <w:szCs w:val="24"/>
+        </w:rPr>
+        <w:t xml:space="preserve">(in which </w:t>
+      </w:r>
+      <w:r>
+        <w:rPr>
+          <w:rFonts w:cs="Arial"/>
+          <w:sz w:val="24"/>
+          <w:szCs w:val="24"/>
+        </w:rPr>
+        <w:t xml:space="preserve">you have log </w:t>
+      </w:r>
+      <w:r>
+        <w:rPr>
+          <w:rFonts w:cs="Arial"/>
+          <w:sz w:val="24"/>
+          <w:szCs w:val="24"/>
+        </w:rPr>
+        <w:t>transformed the data with for example log(myT+1)</w:t>
+      </w:r>
+      <w:r>
+        <w:rPr>
+          <w:rFonts w:cs="Arial"/>
+          <w:sz w:val="24"/>
+          <w:szCs w:val="24"/>
+        </w:rPr>
+        <w:t>)</w:t>
+      </w:r>
+      <w:r>
+        <w:rPr>
+          <w:rFonts w:cs="Arial"/>
+          <w:sz w:val="24"/>
+          <w:szCs w:val="24"/>
+        </w:rPr>
+        <w:t xml:space="preserve"> </w:t>
+      </w:r>
+      <w:r>
+        <w:rPr>
+          <w:rFonts w:cs="Arial"/>
+          <w:sz w:val="24"/>
+          <w:szCs w:val="24"/>
+        </w:rPr>
+        <w:t xml:space="preserve">and </w:t>
       </w:r>
       <w:r>
         <w:rPr>

</xml_diff>